<commit_message>
Task 1.4, recipe_search & recipe_input
</commit_message>
<xml_diff>
--- a/exercise-1-4/pwd-learning-journal-exercise-1-4.docx
+++ b/exercise-1-4/pwd-learning-journal-exercise-1-4.docx
@@ -51,64 +51,8 @@
         </w:rPr>
       </w:pPr>
       <w:bookmarkStart w:id="0" w:name="_1bnw87fga407" w:colFirst="0" w:colLast="0"/>
+      <w:bookmarkStart w:id="1" w:name="_vb4lfexyfe9c" w:colFirst="0" w:colLast="0"/>
       <w:bookmarkEnd w:id="0"/>
-      <w:r>
-        <w:rPr>
-          <w:rFonts w:ascii="Roboto" w:eastAsia="Roboto" w:hAnsi="Roboto" w:cs="Roboto"/>
-          <w:color w:val="434343"/>
-        </w:rPr>
-        <w:t>Learning Goals</w:t>
-      </w:r>
-    </w:p>
-    <w:p>
-      <w:pPr>
-        <w:rPr>
-          <w:rFonts w:ascii="Roboto" w:eastAsia="Roboto" w:hAnsi="Roboto" w:cs="Roboto"/>
-          <w:b/>
-          <w:sz w:val="20"/>
-          <w:szCs w:val="20"/>
-        </w:rPr>
-      </w:pPr>
-    </w:p>
-    <w:p>
-      <w:pPr>
-        <w:numPr>
-          <w:ilvl w:val="0"/>
-          <w:numId w:val="2"/>
-        </w:numPr>
-        <w:rPr>
-          <w:rFonts w:ascii="Roboto" w:eastAsia="Roboto" w:hAnsi="Roboto" w:cs="Roboto"/>
-          <w:sz w:val="20"/>
-          <w:szCs w:val="20"/>
-        </w:rPr>
-      </w:pPr>
-      <w:r>
-        <w:rPr>
-          <w:rFonts w:ascii="Roboto" w:eastAsia="Roboto" w:hAnsi="Roboto" w:cs="Roboto"/>
-          <w:sz w:val="20"/>
-          <w:szCs w:val="20"/>
-        </w:rPr>
-        <w:t>Use files to store and retrieve data in Python</w:t>
-      </w:r>
-    </w:p>
-    <w:p>
-      <w:pPr>
-        <w:rPr>
-          <w:rFonts w:ascii="Roboto" w:eastAsia="Roboto" w:hAnsi="Roboto" w:cs="Roboto"/>
-          <w:sz w:val="20"/>
-          <w:szCs w:val="20"/>
-        </w:rPr>
-      </w:pPr>
-    </w:p>
-    <w:p>
-      <w:pPr>
-        <w:pStyle w:val="Heading4"/>
-        <w:rPr>
-          <w:rFonts w:ascii="Roboto" w:eastAsia="Roboto" w:hAnsi="Roboto" w:cs="Roboto"/>
-          <w:color w:val="434343"/>
-        </w:rPr>
-      </w:pPr>
-      <w:bookmarkStart w:id="1" w:name="_vb4lfexyfe9c" w:colFirst="0" w:colLast="0"/>
       <w:bookmarkEnd w:id="1"/>
       <w:r>
         <w:rPr>
@@ -322,6 +266,8 @@
         </w:rPr>
         <w:t xml:space="preserve">In this Exercise you learned about the pickling process with the </w:t>
       </w:r>
+      <w:proofErr w:type="spellStart"/>
+      <w:proofErr w:type="gramStart"/>
       <w:r>
         <w:rPr>
           <w:rFonts w:ascii="Roboto" w:eastAsia="Roboto" w:hAnsi="Roboto" w:cs="Roboto"/>
@@ -331,7 +277,20 @@
           <w:szCs w:val="20"/>
           <w:shd w:val="clear" w:color="auto" w:fill="F9F2F4"/>
         </w:rPr>
-        <w:t>pickle.dump()</w:t>
+        <w:t>pickle.dump</w:t>
+      </w:r>
+      <w:proofErr w:type="spellEnd"/>
+      <w:proofErr w:type="gramEnd"/>
+      <w:r>
+        <w:rPr>
+          <w:rFonts w:ascii="Roboto" w:eastAsia="Roboto" w:hAnsi="Roboto" w:cs="Roboto"/>
+          <w:b/>
+          <w:color w:val="C7254E"/>
+          <w:sz w:val="20"/>
+          <w:szCs w:val="20"/>
+          <w:shd w:val="clear" w:color="auto" w:fill="F9F2F4"/>
+        </w:rPr>
+        <w:t>()</w:t>
       </w:r>
       <w:r>
         <w:rPr>
@@ -422,7 +381,25 @@
           <w:sz w:val="20"/>
           <w:szCs w:val="20"/>
         </w:rPr>
-        <w:t xml:space="preserve"> Pickels are good for complex data structures, such as dictionaries because they help </w:t>
+        <w:t xml:space="preserve"> Pickels </w:t>
+      </w:r>
+      <w:proofErr w:type="gramStart"/>
+      <w:r>
+        <w:rPr>
+          <w:rFonts w:ascii="Roboto" w:eastAsia="Roboto" w:hAnsi="Roboto" w:cs="Roboto"/>
+          <w:sz w:val="20"/>
+          <w:szCs w:val="20"/>
+        </w:rPr>
+        <w:t>are</w:t>
+      </w:r>
+      <w:proofErr w:type="gramEnd"/>
+      <w:r>
+        <w:rPr>
+          <w:rFonts w:ascii="Roboto" w:eastAsia="Roboto" w:hAnsi="Roboto" w:cs="Roboto"/>
+          <w:sz w:val="20"/>
+          <w:szCs w:val="20"/>
+        </w:rPr>
+        <w:t xml:space="preserve"> good for complex data structures, such as dictionaries because they help </w:t>
       </w:r>
       <w:r>
         <w:rPr>
@@ -497,23 +474,71 @@
           <w:sz w:val="20"/>
           <w:szCs w:val="20"/>
         </w:rPr>
-        <w:t>The command to get the current working directory is “os.getcwd()”</w:t>
-      </w:r>
-      <w:r>
-        <w:rPr>
-          <w:rFonts w:ascii="Roboto" w:eastAsia="Roboto" w:hAnsi="Roboto" w:cs="Roboto"/>
-          <w:sz w:val="20"/>
-          <w:szCs w:val="20"/>
-        </w:rPr>
-        <w:t>. The command to change your directory is “</w:t>
-      </w:r>
-      <w:r>
-        <w:rPr>
-          <w:rFonts w:ascii="Roboto" w:eastAsia="Roboto" w:hAnsi="Roboto" w:cs="Roboto"/>
-          <w:sz w:val="20"/>
-          <w:szCs w:val="20"/>
-        </w:rPr>
-        <w:t>os.chdir(</w:t>
+        <w:t>The command to get the current working directory is “</w:t>
+      </w:r>
+      <w:proofErr w:type="spellStart"/>
+      <w:proofErr w:type="gramStart"/>
+      <w:r>
+        <w:rPr>
+          <w:rFonts w:ascii="Roboto" w:eastAsia="Roboto" w:hAnsi="Roboto" w:cs="Roboto"/>
+          <w:sz w:val="20"/>
+          <w:szCs w:val="20"/>
+        </w:rPr>
+        <w:t>os.getcwd</w:t>
+      </w:r>
+      <w:proofErr w:type="spellEnd"/>
+      <w:proofErr w:type="gramEnd"/>
+      <w:r>
+        <w:rPr>
+          <w:rFonts w:ascii="Roboto" w:eastAsia="Roboto" w:hAnsi="Roboto" w:cs="Roboto"/>
+          <w:sz w:val="20"/>
+          <w:szCs w:val="20"/>
+        </w:rPr>
+        <w:t>()”</w:t>
+      </w:r>
+      <w:r>
+        <w:rPr>
+          <w:rFonts w:ascii="Roboto" w:eastAsia="Roboto" w:hAnsi="Roboto" w:cs="Roboto"/>
+          <w:sz w:val="20"/>
+          <w:szCs w:val="20"/>
+        </w:rPr>
+        <w:t xml:space="preserve">. The command to change your </w:t>
+      </w:r>
+      <w:r>
+        <w:rPr>
+          <w:rFonts w:ascii="Roboto" w:eastAsia="Roboto" w:hAnsi="Roboto" w:cs="Roboto"/>
+          <w:sz w:val="20"/>
+          <w:szCs w:val="20"/>
+        </w:rPr>
+        <w:t xml:space="preserve">current working </w:t>
+      </w:r>
+      <w:r>
+        <w:rPr>
+          <w:rFonts w:ascii="Roboto" w:eastAsia="Roboto" w:hAnsi="Roboto" w:cs="Roboto"/>
+          <w:sz w:val="20"/>
+          <w:szCs w:val="20"/>
+        </w:rPr>
+        <w:t>directory is “</w:t>
+      </w:r>
+      <w:proofErr w:type="spellStart"/>
+      <w:proofErr w:type="gramStart"/>
+      <w:r>
+        <w:rPr>
+          <w:rFonts w:ascii="Roboto" w:eastAsia="Roboto" w:hAnsi="Roboto" w:cs="Roboto"/>
+          <w:sz w:val="20"/>
+          <w:szCs w:val="20"/>
+        </w:rPr>
+        <w:t>os.chdir</w:t>
+      </w:r>
+      <w:proofErr w:type="spellEnd"/>
+      <w:proofErr w:type="gramEnd"/>
+      <w:r>
+        <w:rPr>
+          <w:rFonts w:ascii="Roboto" w:eastAsia="Roboto" w:hAnsi="Roboto" w:cs="Roboto"/>
+          <w:sz w:val="20"/>
+          <w:szCs w:val="20"/>
+        </w:rPr>
+        <w:t>(</w:t>
       </w:r>
       <w:r>
         <w:rPr>
@@ -604,20 +629,155 @@
           <w:sz w:val="20"/>
           <w:szCs w:val="20"/>
         </w:rPr>
-        <w:t>Try-except block, finally block</w:t>
-      </w:r>
-      <w:r>
-        <w:rPr>
-          <w:rFonts w:ascii="Roboto" w:eastAsia="Roboto" w:hAnsi="Roboto" w:cs="Roboto"/>
-          <w:sz w:val="20"/>
-          <w:szCs w:val="20"/>
-        </w:rPr>
-        <w:t>, else block</w:t>
+        <w:t>Writing</w:t>
+      </w:r>
+      <w:r>
+        <w:rPr>
+          <w:rFonts w:ascii="Roboto" w:eastAsia="Roboto" w:hAnsi="Roboto" w:cs="Roboto"/>
+          <w:sz w:val="20"/>
+          <w:szCs w:val="20"/>
+        </w:rPr>
+        <w:t xml:space="preserve"> a t</w:t>
+      </w:r>
+      <w:r>
+        <w:rPr>
+          <w:rFonts w:ascii="Roboto" w:eastAsia="Roboto" w:hAnsi="Roboto" w:cs="Roboto"/>
+          <w:sz w:val="20"/>
+          <w:szCs w:val="20"/>
+        </w:rPr>
+        <w:t>ry-except block</w:t>
+      </w:r>
+      <w:r>
+        <w:rPr>
+          <w:rFonts w:ascii="Roboto" w:eastAsia="Roboto" w:hAnsi="Roboto" w:cs="Roboto"/>
+          <w:sz w:val="20"/>
+          <w:szCs w:val="20"/>
+        </w:rPr>
+        <w:t xml:space="preserve"> will prevent the entire script from terminating due to an error.</w:t>
+      </w:r>
+      <w:r>
+        <w:rPr>
+          <w:rFonts w:ascii="Roboto" w:eastAsia="Roboto" w:hAnsi="Roboto" w:cs="Roboto"/>
+          <w:sz w:val="20"/>
+          <w:szCs w:val="20"/>
+        </w:rPr>
+        <w:t xml:space="preserve"> First</w:t>
+      </w:r>
+      <w:r>
+        <w:rPr>
+          <w:rFonts w:ascii="Roboto" w:eastAsia="Roboto" w:hAnsi="Roboto" w:cs="Roboto"/>
+          <w:sz w:val="20"/>
+          <w:szCs w:val="20"/>
+        </w:rPr>
+        <w:t>,</w:t>
+      </w:r>
+      <w:r>
+        <w:rPr>
+          <w:rFonts w:ascii="Roboto" w:eastAsia="Roboto" w:hAnsi="Roboto" w:cs="Roboto"/>
+          <w:sz w:val="20"/>
+          <w:szCs w:val="20"/>
+        </w:rPr>
+        <w:t xml:space="preserve"> write the try block</w:t>
+      </w:r>
+      <w:r>
+        <w:rPr>
+          <w:rFonts w:ascii="Roboto" w:eastAsia="Roboto" w:hAnsi="Roboto" w:cs="Roboto"/>
+          <w:sz w:val="20"/>
+          <w:szCs w:val="20"/>
+        </w:rPr>
+        <w:t xml:space="preserve"> </w:t>
+      </w:r>
+      <w:r>
+        <w:rPr>
+          <w:rFonts w:ascii="Roboto" w:eastAsia="Roboto" w:hAnsi="Roboto" w:cs="Roboto"/>
+          <w:sz w:val="20"/>
+          <w:szCs w:val="20"/>
+        </w:rPr>
+        <w:t>of code where</w:t>
+      </w:r>
+      <w:r>
+        <w:rPr>
+          <w:rFonts w:ascii="Roboto" w:eastAsia="Roboto" w:hAnsi="Roboto" w:cs="Roboto"/>
+          <w:sz w:val="20"/>
+          <w:szCs w:val="20"/>
+        </w:rPr>
+        <w:t xml:space="preserve"> </w:t>
+      </w:r>
+      <w:r>
+        <w:rPr>
+          <w:rFonts w:ascii="Roboto" w:eastAsia="Roboto" w:hAnsi="Roboto" w:cs="Roboto"/>
+          <w:sz w:val="20"/>
+          <w:szCs w:val="20"/>
+        </w:rPr>
+        <w:t xml:space="preserve">an error </w:t>
+      </w:r>
+      <w:r>
+        <w:rPr>
+          <w:rFonts w:ascii="Roboto" w:eastAsia="Roboto" w:hAnsi="Roboto" w:cs="Roboto"/>
+          <w:sz w:val="20"/>
+          <w:szCs w:val="20"/>
+        </w:rPr>
+        <w:t>is expected to occur</w:t>
+      </w:r>
+      <w:r>
+        <w:rPr>
+          <w:rFonts w:ascii="Roboto" w:eastAsia="Roboto" w:hAnsi="Roboto" w:cs="Roboto"/>
+          <w:sz w:val="20"/>
+          <w:szCs w:val="20"/>
+        </w:rPr>
+        <w:t>.</w:t>
+      </w:r>
+      <w:r>
+        <w:rPr>
+          <w:rFonts w:ascii="Roboto" w:eastAsia="Roboto" w:hAnsi="Roboto" w:cs="Roboto"/>
+          <w:sz w:val="20"/>
+          <w:szCs w:val="20"/>
+        </w:rPr>
+        <w:t xml:space="preserve"> Next, write an except block. If there is an error, it will notify the user</w:t>
+      </w:r>
+      <w:r>
+        <w:rPr>
+          <w:rFonts w:ascii="Roboto" w:eastAsia="Roboto" w:hAnsi="Roboto" w:cs="Roboto"/>
+          <w:sz w:val="20"/>
+          <w:szCs w:val="20"/>
+        </w:rPr>
+        <w:t xml:space="preserve"> </w:t>
+      </w:r>
+      <w:r>
+        <w:rPr>
+          <w:rFonts w:ascii="Roboto" w:eastAsia="Roboto" w:hAnsi="Roboto" w:cs="Roboto"/>
+          <w:sz w:val="20"/>
+          <w:szCs w:val="20"/>
+        </w:rPr>
+        <w:t xml:space="preserve">and guide them in </w:t>
+      </w:r>
+      <w:r>
+        <w:rPr>
+          <w:rFonts w:ascii="Roboto" w:eastAsia="Roboto" w:hAnsi="Roboto" w:cs="Roboto"/>
+          <w:sz w:val="20"/>
+          <w:szCs w:val="20"/>
+        </w:rPr>
+        <w:t>fixing</w:t>
+      </w:r>
+      <w:r>
+        <w:rPr>
+          <w:rFonts w:ascii="Roboto" w:eastAsia="Roboto" w:hAnsi="Roboto" w:cs="Roboto"/>
+          <w:sz w:val="20"/>
+          <w:szCs w:val="20"/>
+        </w:rPr>
+        <w:t xml:space="preserve"> it.</w:t>
+      </w:r>
+      <w:r>
+        <w:rPr>
+          <w:rFonts w:ascii="Roboto" w:eastAsia="Roboto" w:hAnsi="Roboto" w:cs="Roboto"/>
+          <w:sz w:val="20"/>
+          <w:szCs w:val="20"/>
+        </w:rPr>
+        <w:t xml:space="preserve"> If there are no errors, the except block is skipped and the code is executed as normal.</w:t>
       </w:r>
     </w:p>
     <w:p>
       <w:pPr>
-        <w:ind w:left="720"/>
         <w:rPr>
           <w:rFonts w:ascii="Roboto" w:eastAsia="Roboto" w:hAnsi="Roboto" w:cs="Roboto"/>
           <w:sz w:val="20"/>
@@ -643,7 +803,87 @@
           <w:sz w:val="20"/>
           <w:szCs w:val="20"/>
         </w:rPr>
-        <w:t xml:space="preserve">You’re now more than halfway through Achievement 1! Take a moment to reflect on your learning in the course so far. How is it going? What’s something you’re proud of so far? Is there something you’re struggling with? What do you need more practice with? Feel free to use these notes to guide your next mentor call. </w:t>
+        <w:t>You’re now more than halfway through Achievement 1! Take a moment to reflect on your learning in the course so far.</w:t>
+      </w:r>
+      <w:r>
+        <w:rPr>
+          <w:rFonts w:ascii="Roboto" w:eastAsia="Roboto" w:hAnsi="Roboto" w:cs="Roboto"/>
+          <w:sz w:val="20"/>
+          <w:szCs w:val="20"/>
+        </w:rPr>
+        <w:t xml:space="preserve"> </w:t>
+      </w:r>
+      <w:r>
+        <w:rPr>
+          <w:rFonts w:ascii="Roboto" w:eastAsia="Roboto" w:hAnsi="Roboto" w:cs="Roboto"/>
+          <w:sz w:val="20"/>
+          <w:szCs w:val="20"/>
+        </w:rPr>
+        <w:t>How is it going?</w:t>
+      </w:r>
+      <w:r>
+        <w:rPr>
+          <w:rFonts w:ascii="Roboto" w:eastAsia="Roboto" w:hAnsi="Roboto" w:cs="Roboto"/>
+          <w:sz w:val="20"/>
+          <w:szCs w:val="20"/>
+        </w:rPr>
+        <w:t xml:space="preserve"> </w:t>
+      </w:r>
+      <w:r>
+        <w:rPr>
+          <w:rFonts w:ascii="Roboto" w:eastAsia="Roboto" w:hAnsi="Roboto" w:cs="Roboto"/>
+          <w:sz w:val="20"/>
+          <w:szCs w:val="20"/>
+        </w:rPr>
+        <w:t>What’s something you’re proud of so far?</w:t>
+      </w:r>
+      <w:r>
+        <w:rPr>
+          <w:rFonts w:ascii="Roboto" w:eastAsia="Roboto" w:hAnsi="Roboto" w:cs="Roboto"/>
+          <w:sz w:val="20"/>
+          <w:szCs w:val="20"/>
+        </w:rPr>
+        <w:t xml:space="preserve"> </w:t>
+      </w:r>
+      <w:r>
+        <w:rPr>
+          <w:rFonts w:ascii="Roboto" w:eastAsia="Roboto" w:hAnsi="Roboto" w:cs="Roboto"/>
+          <w:sz w:val="20"/>
+          <w:szCs w:val="20"/>
+        </w:rPr>
+        <w:t>Is there something you’re struggling with?</w:t>
+      </w:r>
+      <w:r>
+        <w:rPr>
+          <w:rFonts w:ascii="Roboto" w:eastAsia="Roboto" w:hAnsi="Roboto" w:cs="Roboto"/>
+          <w:sz w:val="20"/>
+          <w:szCs w:val="20"/>
+        </w:rPr>
+        <w:t xml:space="preserve"> </w:t>
+      </w:r>
+      <w:r>
+        <w:rPr>
+          <w:rFonts w:ascii="Roboto" w:eastAsia="Roboto" w:hAnsi="Roboto" w:cs="Roboto"/>
+          <w:sz w:val="20"/>
+          <w:szCs w:val="20"/>
+        </w:rPr>
+        <w:t>What do you need more practice with?</w:t>
+      </w:r>
+      <w:r>
+        <w:rPr>
+          <w:rFonts w:ascii="Roboto" w:eastAsia="Roboto" w:hAnsi="Roboto" w:cs="Roboto"/>
+          <w:sz w:val="20"/>
+          <w:szCs w:val="20"/>
+        </w:rPr>
+        <w:t xml:space="preserve"> </w:t>
+      </w:r>
+      <w:r>
+        <w:rPr>
+          <w:rFonts w:ascii="Roboto" w:eastAsia="Roboto" w:hAnsi="Roboto" w:cs="Roboto"/>
+          <w:sz w:val="20"/>
+          <w:szCs w:val="20"/>
+        </w:rPr>
+        <w:t>Feel free to use these notes to guide your next mentor call.</w:t>
       </w:r>
     </w:p>
     <w:p>
@@ -664,7 +904,47 @@
           <w:sz w:val="20"/>
           <w:szCs w:val="20"/>
         </w:rPr>
-        <w:t>Having trouble with time management</w:t>
+        <w:t xml:space="preserve">So far, Achievement 1 is going </w:t>
+      </w:r>
+      <w:r>
+        <w:rPr>
+          <w:rFonts w:ascii="Roboto" w:eastAsia="Roboto" w:hAnsi="Roboto" w:cs="Roboto"/>
+          <w:sz w:val="20"/>
+          <w:szCs w:val="20"/>
+        </w:rPr>
+        <w:t>OK.</w:t>
+      </w:r>
+      <w:r>
+        <w:rPr>
+          <w:rFonts w:ascii="Roboto" w:eastAsia="Roboto" w:hAnsi="Roboto" w:cs="Roboto"/>
+          <w:sz w:val="20"/>
+          <w:szCs w:val="20"/>
+        </w:rPr>
+        <w:t xml:space="preserve"> I am proud of </w:t>
+      </w:r>
+      <w:r>
+        <w:rPr>
+          <w:rFonts w:ascii="Roboto" w:eastAsia="Roboto" w:hAnsi="Roboto" w:cs="Roboto"/>
+          <w:sz w:val="20"/>
+          <w:szCs w:val="20"/>
+        </w:rPr>
+        <w:t xml:space="preserve">being tenacious about continuing to learn despite my busy schedule. </w:t>
+      </w:r>
+      <w:r>
+        <w:rPr>
+          <w:rFonts w:ascii="Roboto" w:eastAsia="Roboto" w:hAnsi="Roboto" w:cs="Roboto"/>
+          <w:sz w:val="20"/>
+          <w:szCs w:val="20"/>
+        </w:rPr>
+        <w:t>I am having trouble with time management</w:t>
+      </w:r>
+      <w:r>
+        <w:rPr>
+          <w:rFonts w:ascii="Roboto" w:eastAsia="Roboto" w:hAnsi="Roboto" w:cs="Roboto"/>
+          <w:sz w:val="20"/>
+          <w:szCs w:val="20"/>
+        </w:rPr>
+        <w:t xml:space="preserve"> and I need a lot of practice in order for concepts to stick.</w:t>
       </w:r>
     </w:p>
     <w:p/>
@@ -1371,6 +1651,7 @@
   <w:style w:type="character" w:default="1" w:styleId="DefaultParagraphFont">
     <w:name w:val="Default Paragraph Font"/>
     <w:uiPriority w:val="1"/>
+    <w:semiHidden/>
     <w:unhideWhenUsed/>
   </w:style>
   <w:style w:type="table" w:default="1" w:styleId="TableNormal">

</xml_diff>